<commit_message>
Se agrego segunda seccion de la documentacion
</commit_message>
<xml_diff>
--- a/Proyecto Final Compiladores.docx
+++ b/Proyecto Final Compiladores.docx
@@ -187,24 +187,15 @@
           <w:sz w:val="36"/>
           <w:szCs w:val="36"/>
         </w:rPr>
-        <w:t xml:space="preserve">de </w:t>
-      </w:r>
-      <w:proofErr w:type="gramStart"/>
+        <w:t>de Ma</w:t>
+      </w:r>
       <w:r>
         <w:rPr>
           <w:sz w:val="36"/>
           <w:szCs w:val="36"/>
         </w:rPr>
-        <w:t>Ma</w:t>
-      </w:r>
-      <w:r>
-        <w:rPr>
-          <w:sz w:val="36"/>
-          <w:szCs w:val="36"/>
-        </w:rPr>
         <w:t>yo</w:t>
       </w:r>
-      <w:proofErr w:type="gramEnd"/>
       <w:r>
         <w:rPr>
           <w:sz w:val="36"/>
@@ -592,23 +583,7 @@
           <w:sz w:val="24"/>
           <w:szCs w:val="24"/>
         </w:rPr>
-        <w:t xml:space="preserve">El lenguaje debe soportar los tipos entero, flotante, booleanas y </w:t>
-      </w:r>
-      <w:proofErr w:type="spellStart"/>
-      <w:r>
-        <w:rPr>
-          <w:sz w:val="24"/>
-          <w:szCs w:val="24"/>
-        </w:rPr>
-        <w:t>string</w:t>
-      </w:r>
-      <w:proofErr w:type="spellEnd"/>
-      <w:r>
-        <w:rPr>
-          <w:sz w:val="24"/>
-          <w:szCs w:val="24"/>
-        </w:rPr>
-        <w:t>.</w:t>
+        <w:t>El lenguaje debe soportar los tipos entero, flotante, booleanas y string.</w:t>
       </w:r>
     </w:p>
     <w:p>
@@ -648,49 +623,8 @@
           <w:sz w:val="24"/>
           <w:szCs w:val="24"/>
         </w:rPr>
-        <w:t xml:space="preserve">El lenguaje debe soportar condicionales </w:t>
-      </w:r>
-      <w:proofErr w:type="spellStart"/>
-      <w:r>
-        <w:rPr>
-          <w:sz w:val="24"/>
-          <w:szCs w:val="24"/>
-        </w:rPr>
-        <w:t>if</w:t>
-      </w:r>
-      <w:proofErr w:type="spellEnd"/>
-      <w:r>
-        <w:rPr>
-          <w:sz w:val="24"/>
-          <w:szCs w:val="24"/>
-        </w:rPr>
-        <w:t>/</w:t>
-      </w:r>
-      <w:proofErr w:type="spellStart"/>
-      <w:r>
-        <w:rPr>
-          <w:sz w:val="24"/>
-          <w:szCs w:val="24"/>
-        </w:rPr>
-        <w:t>else</w:t>
-      </w:r>
-      <w:proofErr w:type="spellEnd"/>
-      <w:r>
-        <w:rPr>
-          <w:sz w:val="24"/>
-          <w:szCs w:val="24"/>
-        </w:rPr>
-        <w:t xml:space="preserve"> y ciclos </w:t>
-      </w:r>
-      <w:proofErr w:type="spellStart"/>
-      <w:r>
-        <w:rPr>
-          <w:sz w:val="24"/>
-          <w:szCs w:val="24"/>
-        </w:rPr>
-        <w:t>while</w:t>
-      </w:r>
-      <w:proofErr w:type="spellEnd"/>
+        <w:t>El lenguaje debe soportar condicionales if/else y ciclos while</w:t>
+      </w:r>
     </w:p>
     <w:p>
       <w:pPr>
@@ -749,23 +683,7 @@
           <w:sz w:val="24"/>
           <w:szCs w:val="24"/>
         </w:rPr>
-        <w:t xml:space="preserve">El lenguaje debe soportar </w:t>
-      </w:r>
-      <w:proofErr w:type="spellStart"/>
-      <w:r>
-        <w:rPr>
-          <w:sz w:val="24"/>
-          <w:szCs w:val="24"/>
-        </w:rPr>
-        <w:t>scope</w:t>
-      </w:r>
-      <w:proofErr w:type="spellEnd"/>
-      <w:r>
-        <w:rPr>
-          <w:sz w:val="24"/>
-          <w:szCs w:val="24"/>
-        </w:rPr>
-        <w:t xml:space="preserve"> de variables</w:t>
+        <w:t>El lenguaje debe soportar scope de variables</w:t>
       </w:r>
     </w:p>
     <w:p>
@@ -785,17 +703,8 @@
           <w:sz w:val="24"/>
           <w:szCs w:val="24"/>
         </w:rPr>
-        <w:t xml:space="preserve">El lenguaje debe soportar operaciones de concatenación en </w:t>
-      </w:r>
-      <w:proofErr w:type="spellStart"/>
-      <w:r>
-        <w:rPr>
-          <w:sz w:val="24"/>
-          <w:szCs w:val="24"/>
-        </w:rPr>
-        <w:t>strings</w:t>
-      </w:r>
-      <w:proofErr w:type="spellEnd"/>
+        <w:t>El lenguaje debe soportar operaciones de concatenación en strings</w:t>
+      </w:r>
     </w:p>
     <w:p>
       <w:pPr>
@@ -814,17 +723,8 @@
           <w:sz w:val="24"/>
           <w:szCs w:val="24"/>
         </w:rPr>
-        <w:t xml:space="preserve">El lenguaje debe soportar lectura de </w:t>
-      </w:r>
-      <w:proofErr w:type="spellStart"/>
-      <w:r>
-        <w:rPr>
-          <w:sz w:val="24"/>
-          <w:szCs w:val="24"/>
-        </w:rPr>
-        <w:t>stdin</w:t>
-      </w:r>
-      <w:proofErr w:type="spellEnd"/>
+        <w:t>El lenguaje debe soportar lectura de stdin</w:t>
+      </w:r>
     </w:p>
     <w:p>
       <w:pPr>
@@ -843,17 +743,8 @@
           <w:sz w:val="24"/>
           <w:szCs w:val="24"/>
         </w:rPr>
-        <w:t xml:space="preserve">El lenguaje debe soportar escritura a </w:t>
-      </w:r>
-      <w:proofErr w:type="spellStart"/>
-      <w:r>
-        <w:rPr>
-          <w:sz w:val="24"/>
-          <w:szCs w:val="24"/>
-        </w:rPr>
-        <w:t>stdout</w:t>
-      </w:r>
-      <w:proofErr w:type="spellEnd"/>
+        <w:t>El lenguaje debe soportar escritura a stdout</w:t>
+      </w:r>
     </w:p>
     <w:p>
       <w:pPr>
@@ -908,23 +799,7 @@
           <w:sz w:val="24"/>
           <w:szCs w:val="24"/>
         </w:rPr>
-        <w:t xml:space="preserve">La máquina virtual y el compilador deberán utilizar </w:t>
-      </w:r>
-      <w:proofErr w:type="spellStart"/>
-      <w:r>
-        <w:rPr>
-          <w:sz w:val="24"/>
-          <w:szCs w:val="24"/>
-        </w:rPr>
-        <w:t>OpenSSL</w:t>
-      </w:r>
-      <w:proofErr w:type="spellEnd"/>
-      <w:r>
-        <w:rPr>
-          <w:sz w:val="24"/>
-          <w:szCs w:val="24"/>
-        </w:rPr>
-        <w:t xml:space="preserve"> para cifrados</w:t>
+        <w:t>La máquina virtual y el compilador deberán utilizar OpenSSL para cifrados</w:t>
       </w:r>
     </w:p>
     <w:p>
@@ -1104,23 +979,7 @@
           <w:sz w:val="24"/>
           <w:szCs w:val="24"/>
         </w:rPr>
-        <w:t>Los archivos dentro de “/</w:t>
-      </w:r>
-      <w:proofErr w:type="spellStart"/>
-      <w:r>
-        <w:rPr>
-          <w:sz w:val="24"/>
-          <w:szCs w:val="24"/>
-        </w:rPr>
-        <w:t>tests</w:t>
-      </w:r>
-      <w:proofErr w:type="spellEnd"/>
-      <w:r>
-        <w:rPr>
-          <w:sz w:val="24"/>
-          <w:szCs w:val="24"/>
-        </w:rPr>
-        <w:t>/” consideran las siguientes cosas:</w:t>
+        <w:t>Los archivos dentro de “/tests/” consideran las siguientes cosas:</w:t>
       </w:r>
     </w:p>
     <w:p>
@@ -1200,17 +1059,8 @@
           <w:sz w:val="24"/>
           <w:szCs w:val="24"/>
         </w:rPr>
-        <w:t xml:space="preserve">Prueba de expresiones con </w:t>
-      </w:r>
-      <w:proofErr w:type="spellStart"/>
-      <w:r>
-        <w:rPr>
-          <w:sz w:val="24"/>
-          <w:szCs w:val="24"/>
-        </w:rPr>
-        <w:t>strings</w:t>
-      </w:r>
-      <w:proofErr w:type="spellEnd"/>
+        <w:t>Prueba de expresiones con strings</w:t>
+      </w:r>
     </w:p>
     <w:p>
       <w:pPr>
@@ -1402,21 +1252,8 @@
                 <w:szCs w:val="24"/>
               </w:rPr>
             </w:pPr>
-            <w:proofErr w:type="spellStart"/>
-            <w:r>
-              <w:t>Thu</w:t>
-            </w:r>
-            <w:proofErr w:type="spellEnd"/>
-            <w:r>
-              <w:t xml:space="preserve"> </w:t>
-            </w:r>
-            <w:proofErr w:type="spellStart"/>
-            <w:r>
-              <w:t>May</w:t>
-            </w:r>
-            <w:proofErr w:type="spellEnd"/>
-            <w:r>
-              <w:t xml:space="preserve"> 4</w:t>
+            <w:r>
+              <w:t>Thu May 4</w:t>
             </w:r>
           </w:p>
         </w:tc>
@@ -1431,13 +1268,8 @@
                 <w:szCs w:val="24"/>
               </w:rPr>
             </w:pPr>
-            <w:proofErr w:type="spellStart"/>
-            <w:r>
-              <w:t>Codigo</w:t>
-            </w:r>
-            <w:proofErr w:type="spellEnd"/>
-            <w:r>
-              <w:t xml:space="preserve"> ya limpio y con comentarios</w:t>
+            <w:r>
+              <w:t>Codigo ya limpio y con comentarios</w:t>
             </w:r>
           </w:p>
         </w:tc>
@@ -1457,21 +1289,8 @@
                 <w:szCs w:val="24"/>
               </w:rPr>
             </w:pPr>
-            <w:proofErr w:type="spellStart"/>
-            <w:r>
-              <w:t>Thu</w:t>
-            </w:r>
-            <w:proofErr w:type="spellEnd"/>
-            <w:r>
-              <w:t xml:space="preserve"> </w:t>
-            </w:r>
-            <w:proofErr w:type="spellStart"/>
-            <w:r>
-              <w:t>May</w:t>
-            </w:r>
-            <w:proofErr w:type="spellEnd"/>
-            <w:r>
-              <w:t xml:space="preserve"> 4</w:t>
+            <w:r>
+              <w:t>Thu May 4</w:t>
             </w:r>
           </w:p>
         </w:tc>
@@ -1486,35 +1305,9 @@
                 <w:szCs w:val="24"/>
               </w:rPr>
             </w:pPr>
-            <w:proofErr w:type="spellStart"/>
-            <w:r>
-              <w:t>Cleaned</w:t>
-            </w:r>
-            <w:proofErr w:type="spellEnd"/>
-            <w:r>
-              <w:t xml:space="preserve"> </w:t>
-            </w:r>
-            <w:proofErr w:type="spellStart"/>
-            <w:r>
-              <w:t>about</w:t>
-            </w:r>
-            <w:proofErr w:type="spellEnd"/>
-            <w:r>
-              <w:t xml:space="preserve"> 80% of </w:t>
-            </w:r>
-            <w:proofErr w:type="spellStart"/>
-            <w:r>
-              <w:t>the</w:t>
-            </w:r>
-            <w:proofErr w:type="spellEnd"/>
-            <w:r>
-              <w:t xml:space="preserve"> </w:t>
-            </w:r>
-            <w:proofErr w:type="spellStart"/>
-            <w:r>
-              <w:t>code</w:t>
-            </w:r>
-            <w:proofErr w:type="spellEnd"/>
+            <w:r>
+              <w:t>Cleaned about 80% of the code</w:t>
+            </w:r>
           </w:p>
         </w:tc>
       </w:tr>
@@ -1533,21 +1326,8 @@
                 <w:szCs w:val="24"/>
               </w:rPr>
             </w:pPr>
-            <w:proofErr w:type="spellStart"/>
-            <w:r>
-              <w:t>Thu</w:t>
-            </w:r>
-            <w:proofErr w:type="spellEnd"/>
-            <w:r>
-              <w:t xml:space="preserve"> </w:t>
-            </w:r>
-            <w:proofErr w:type="spellStart"/>
-            <w:r>
-              <w:t>May</w:t>
-            </w:r>
-            <w:proofErr w:type="spellEnd"/>
-            <w:r>
-              <w:t xml:space="preserve"> 4</w:t>
+            <w:r>
+              <w:t>Thu May 4</w:t>
             </w:r>
           </w:p>
         </w:tc>
@@ -1562,35 +1342,9 @@
                 <w:szCs w:val="24"/>
               </w:rPr>
             </w:pPr>
-            <w:proofErr w:type="spellStart"/>
-            <w:r>
-              <w:t>Cleaned</w:t>
-            </w:r>
-            <w:proofErr w:type="spellEnd"/>
-            <w:r>
-              <w:t xml:space="preserve"> </w:t>
-            </w:r>
-            <w:proofErr w:type="spellStart"/>
-            <w:r>
-              <w:t>about</w:t>
-            </w:r>
-            <w:proofErr w:type="spellEnd"/>
-            <w:r>
-              <w:t xml:space="preserve"> 40% of </w:t>
-            </w:r>
-            <w:proofErr w:type="spellStart"/>
-            <w:r>
-              <w:t>the</w:t>
-            </w:r>
-            <w:proofErr w:type="spellEnd"/>
-            <w:r>
-              <w:t xml:space="preserve"> </w:t>
-            </w:r>
-            <w:proofErr w:type="spellStart"/>
-            <w:r>
-              <w:t>code</w:t>
-            </w:r>
-            <w:proofErr w:type="spellEnd"/>
+            <w:r>
+              <w:t>Cleaned about 40% of the code</w:t>
+            </w:r>
           </w:p>
         </w:tc>
       </w:tr>
@@ -1609,21 +1363,8 @@
                 <w:szCs w:val="24"/>
               </w:rPr>
             </w:pPr>
-            <w:proofErr w:type="spellStart"/>
-            <w:r>
-              <w:t>Thu</w:t>
-            </w:r>
-            <w:proofErr w:type="spellEnd"/>
-            <w:r>
-              <w:t xml:space="preserve"> </w:t>
-            </w:r>
-            <w:proofErr w:type="spellStart"/>
-            <w:r>
-              <w:t>May</w:t>
-            </w:r>
-            <w:proofErr w:type="spellEnd"/>
-            <w:r>
-              <w:t xml:space="preserve"> 4</w:t>
+            <w:r>
+              <w:t>Thu May 4</w:t>
             </w:r>
           </w:p>
         </w:tc>
@@ -1638,35 +1379,9 @@
                 <w:szCs w:val="24"/>
               </w:rPr>
             </w:pPr>
-            <w:proofErr w:type="spellStart"/>
-            <w:r>
-              <w:t>Cleaned</w:t>
-            </w:r>
-            <w:proofErr w:type="spellEnd"/>
-            <w:r>
-              <w:t xml:space="preserve"> </w:t>
-            </w:r>
-            <w:proofErr w:type="spellStart"/>
-            <w:r>
-              <w:t>about</w:t>
-            </w:r>
-            <w:proofErr w:type="spellEnd"/>
-            <w:r>
-              <w:t xml:space="preserve"> 20% of </w:t>
-            </w:r>
-            <w:proofErr w:type="spellStart"/>
-            <w:r>
-              <w:t>the</w:t>
-            </w:r>
-            <w:proofErr w:type="spellEnd"/>
-            <w:r>
-              <w:t xml:space="preserve"> </w:t>
-            </w:r>
-            <w:proofErr w:type="spellStart"/>
-            <w:r>
-              <w:t>code</w:t>
-            </w:r>
-            <w:proofErr w:type="spellEnd"/>
+            <w:r>
+              <w:t>Cleaned about 20% of the code</w:t>
+            </w:r>
           </w:p>
         </w:tc>
       </w:tr>
@@ -1685,21 +1400,8 @@
                 <w:szCs w:val="24"/>
               </w:rPr>
             </w:pPr>
-            <w:proofErr w:type="spellStart"/>
-            <w:r>
-              <w:t>Tue</w:t>
-            </w:r>
-            <w:proofErr w:type="spellEnd"/>
-            <w:r>
-              <w:t xml:space="preserve"> </w:t>
-            </w:r>
-            <w:proofErr w:type="spellStart"/>
-            <w:r>
-              <w:t>May</w:t>
-            </w:r>
-            <w:proofErr w:type="spellEnd"/>
-            <w:r>
-              <w:t xml:space="preserve"> </w:t>
+            <w:r>
+              <w:t xml:space="preserve">Tue May </w:t>
             </w:r>
             <w:r>
               <w:t>3</w:t>
@@ -1718,23 +1420,7 @@
               </w:rPr>
             </w:pPr>
             <w:r>
-              <w:t xml:space="preserve">Removed </w:t>
-            </w:r>
-            <w:proofErr w:type="spellStart"/>
-            <w:r>
-              <w:t>old</w:t>
-            </w:r>
-            <w:proofErr w:type="spellEnd"/>
-            <w:r>
-              <w:t xml:space="preserve"> </w:t>
-            </w:r>
-            <w:proofErr w:type="spellStart"/>
-            <w:r>
-              <w:t>initialization</w:t>
-            </w:r>
-            <w:proofErr w:type="spellEnd"/>
-            <w:r>
-              <w:t xml:space="preserve"> script</w:t>
+              <w:t>Removed old initialization script</w:t>
             </w:r>
           </w:p>
         </w:tc>
@@ -1754,21 +1440,8 @@
                 <w:szCs w:val="24"/>
               </w:rPr>
             </w:pPr>
-            <w:proofErr w:type="spellStart"/>
-            <w:r>
-              <w:t>Tue</w:t>
-            </w:r>
-            <w:proofErr w:type="spellEnd"/>
-            <w:r>
-              <w:t xml:space="preserve"> </w:t>
-            </w:r>
-            <w:proofErr w:type="spellStart"/>
-            <w:r>
-              <w:t>May</w:t>
-            </w:r>
-            <w:proofErr w:type="spellEnd"/>
-            <w:r>
-              <w:t xml:space="preserve"> </w:t>
+            <w:r>
+              <w:t xml:space="preserve">Tue May </w:t>
             </w:r>
             <w:r>
               <w:t>3</w:t>
@@ -1787,29 +1460,8 @@
               </w:rPr>
             </w:pPr>
             <w:r>
-              <w:t xml:space="preserve">Moved </w:t>
-            </w:r>
-            <w:proofErr w:type="spellStart"/>
-            <w:r>
-              <w:t>source</w:t>
-            </w:r>
-            <w:proofErr w:type="spellEnd"/>
-            <w:r>
-              <w:t xml:space="preserve"> files. </w:t>
-            </w:r>
-            <w:proofErr w:type="spellStart"/>
-            <w:r>
-              <w:t>Created</w:t>
-            </w:r>
-            <w:proofErr w:type="spellEnd"/>
-            <w:r>
-              <w:t xml:space="preserve"> </w:t>
-            </w:r>
-            <w:proofErr w:type="spellStart"/>
-            <w:r>
-              <w:t>Makefile</w:t>
-            </w:r>
-            <w:proofErr w:type="spellEnd"/>
+              <w:t>Moved source files. Created Makefile</w:t>
+            </w:r>
           </w:p>
         </w:tc>
       </w:tr>
@@ -1828,21 +1480,8 @@
                 <w:szCs w:val="24"/>
               </w:rPr>
             </w:pPr>
-            <w:proofErr w:type="spellStart"/>
-            <w:r>
-              <w:t>Tue</w:t>
-            </w:r>
-            <w:proofErr w:type="spellEnd"/>
-            <w:r>
-              <w:t xml:space="preserve"> </w:t>
-            </w:r>
-            <w:proofErr w:type="spellStart"/>
-            <w:r>
-              <w:t>May</w:t>
-            </w:r>
-            <w:proofErr w:type="spellEnd"/>
-            <w:r>
-              <w:t xml:space="preserve"> </w:t>
+            <w:r>
+              <w:t xml:space="preserve">Tue May </w:t>
             </w:r>
             <w:r>
               <w:t>3</w:t>
@@ -1854,19 +1493,9 @@
             <w:tcW w:w="6810" w:type="dxa"/>
           </w:tcPr>
           <w:p>
-            <w:proofErr w:type="spellStart"/>
-            <w:r>
-              <w:t>Encryption</w:t>
-            </w:r>
-            <w:proofErr w:type="spellEnd"/>
-            <w:r>
-              <w:t xml:space="preserve"> </w:t>
-            </w:r>
-            <w:proofErr w:type="spellStart"/>
-            <w:r>
-              <w:t>works</w:t>
-            </w:r>
-            <w:proofErr w:type="spellEnd"/>
+            <w:r>
+              <w:t>Encryption works</w:t>
+            </w:r>
           </w:p>
         </w:tc>
       </w:tr>
@@ -1885,21 +1514,8 @@
                 <w:szCs w:val="24"/>
               </w:rPr>
             </w:pPr>
-            <w:proofErr w:type="spellStart"/>
-            <w:r>
-              <w:t>Tue</w:t>
-            </w:r>
-            <w:proofErr w:type="spellEnd"/>
-            <w:r>
-              <w:t xml:space="preserve"> </w:t>
-            </w:r>
-            <w:proofErr w:type="spellStart"/>
-            <w:r>
-              <w:t>May</w:t>
-            </w:r>
-            <w:proofErr w:type="spellEnd"/>
-            <w:r>
-              <w:t xml:space="preserve"> 2</w:t>
+            <w:r>
+              <w:t>Tue May 2</w:t>
             </w:r>
           </w:p>
         </w:tc>
@@ -1935,21 +1551,8 @@
                 <w:szCs w:val="24"/>
               </w:rPr>
             </w:pPr>
-            <w:proofErr w:type="spellStart"/>
-            <w:r>
-              <w:t>Tue</w:t>
-            </w:r>
-            <w:proofErr w:type="spellEnd"/>
-            <w:r>
-              <w:t xml:space="preserve"> </w:t>
-            </w:r>
-            <w:proofErr w:type="spellStart"/>
-            <w:r>
-              <w:t>May</w:t>
-            </w:r>
-            <w:proofErr w:type="spellEnd"/>
-            <w:r>
-              <w:t xml:space="preserve"> 2</w:t>
+            <w:r>
+              <w:t>Tue May 2</w:t>
             </w:r>
           </w:p>
         </w:tc>
@@ -1977,13 +1580,8 @@
               <w:t xml:space="preserve"> lista. </w:t>
             </w:r>
             <w:r>
-              <w:t xml:space="preserve">Arreglos </w:t>
-            </w:r>
-            <w:proofErr w:type="spellStart"/>
-            <w:r>
-              <w:t>masomenos</w:t>
-            </w:r>
-            <w:proofErr w:type="spellEnd"/>
+              <w:t>Arreglos masomenos</w:t>
+            </w:r>
           </w:p>
         </w:tc>
       </w:tr>
@@ -2002,19 +1600,9 @@
                 <w:szCs w:val="24"/>
               </w:rPr>
             </w:pPr>
-            <w:proofErr w:type="spellStart"/>
-            <w:r>
-              <w:t>Mon</w:t>
-            </w:r>
-            <w:proofErr w:type="spellEnd"/>
-            <w:r>
-              <w:t xml:space="preserve"> </w:t>
-            </w:r>
-            <w:proofErr w:type="spellStart"/>
-            <w:r>
-              <w:t>May</w:t>
-            </w:r>
-            <w:proofErr w:type="spellEnd"/>
+            <w:r>
+              <w:t>Mon May</w:t>
+            </w:r>
             <w:r>
               <w:t xml:space="preserve"> 1</w:t>
             </w:r>
@@ -2031,35 +1619,12 @@
                 <w:szCs w:val="24"/>
               </w:rPr>
             </w:pPr>
-            <w:proofErr w:type="spellStart"/>
-            <w:r>
-              <w:t>Added</w:t>
-            </w:r>
-            <w:proofErr w:type="spellEnd"/>
-            <w:r>
-              <w:t xml:space="preserve"> </w:t>
-            </w:r>
-            <w:proofErr w:type="spellStart"/>
-            <w:r>
-              <w:t>era_size</w:t>
-            </w:r>
-            <w:proofErr w:type="spellEnd"/>
-            <w:r>
-              <w:t xml:space="preserve"> </w:t>
-            </w:r>
-            <w:proofErr w:type="spellStart"/>
-            <w:r>
-              <w:t>reference</w:t>
-            </w:r>
-            <w:proofErr w:type="spellEnd"/>
-            <w:r>
-              <w:t xml:space="preserve"> at </w:t>
-            </w:r>
-            <w:proofErr w:type="spellStart"/>
+            <w:r>
+              <w:t xml:space="preserve">Added era_size reference at </w:t>
+            </w:r>
             <w:r>
               <w:t>bottom</w:t>
             </w:r>
-            <w:proofErr w:type="spellEnd"/>
           </w:p>
         </w:tc>
       </w:tr>
@@ -2078,19 +1643,9 @@
                 <w:szCs w:val="24"/>
               </w:rPr>
             </w:pPr>
-            <w:proofErr w:type="spellStart"/>
-            <w:r>
-              <w:t>Mon</w:t>
-            </w:r>
-            <w:proofErr w:type="spellEnd"/>
-            <w:r>
-              <w:t xml:space="preserve"> </w:t>
-            </w:r>
-            <w:proofErr w:type="spellStart"/>
-            <w:r>
-              <w:t>May</w:t>
-            </w:r>
-            <w:proofErr w:type="spellEnd"/>
+            <w:r>
+              <w:t>Mon May</w:t>
+            </w:r>
             <w:r>
               <w:t xml:space="preserve"> 1</w:t>
             </w:r>
@@ -2108,39 +1663,13 @@
               </w:rPr>
             </w:pPr>
             <w:r>
-              <w:t xml:space="preserve">New standard </w:t>
-            </w:r>
-            <w:proofErr w:type="spellStart"/>
-            <w:r>
-              <w:t>for</w:t>
-            </w:r>
-            <w:proofErr w:type="spellEnd"/>
-            <w:r>
-              <w:t xml:space="preserve"> </w:t>
-            </w:r>
-            <w:proofErr w:type="spellStart"/>
-            <w:r>
-              <w:t>opcodes</w:t>
-            </w:r>
-            <w:proofErr w:type="spellEnd"/>
-            <w:r>
-              <w:t xml:space="preserve">. </w:t>
-            </w:r>
-            <w:proofErr w:type="spellStart"/>
+              <w:t xml:space="preserve">New standard for opcodes. </w:t>
+            </w:r>
             <w:r>
               <w:t>Deleted</w:t>
             </w:r>
-            <w:proofErr w:type="spellEnd"/>
-            <w:r>
-              <w:t xml:space="preserve"> </w:t>
-            </w:r>
-            <w:proofErr w:type="spellStart"/>
-            <w:r>
-              <w:t>deadcode</w:t>
-            </w:r>
-            <w:proofErr w:type="spellEnd"/>
-            <w:r>
-              <w:t>.</w:t>
+            <w:r>
+              <w:t xml:space="preserve"> deadcode.</w:t>
             </w:r>
           </w:p>
         </w:tc>
@@ -2160,21 +1689,8 @@
                 <w:szCs w:val="24"/>
               </w:rPr>
             </w:pPr>
-            <w:proofErr w:type="spellStart"/>
-            <w:r>
-              <w:t>Sun</w:t>
-            </w:r>
-            <w:proofErr w:type="spellEnd"/>
-            <w:r>
-              <w:t xml:space="preserve"> </w:t>
-            </w:r>
-            <w:proofErr w:type="spellStart"/>
-            <w:r>
-              <w:t>Apr</w:t>
-            </w:r>
-            <w:proofErr w:type="spellEnd"/>
-            <w:r>
-              <w:t xml:space="preserve"> 30</w:t>
+            <w:r>
+              <w:t>Sun Apr 30</w:t>
             </w:r>
           </w:p>
         </w:tc>
@@ -2183,29 +1699,8 @@
             <w:tcW w:w="6810" w:type="dxa"/>
           </w:tcPr>
           <w:p>
-            <w:proofErr w:type="spellStart"/>
-            <w:r>
-              <w:t>Code</w:t>
-            </w:r>
-            <w:proofErr w:type="spellEnd"/>
-            <w:r>
-              <w:t xml:space="preserve"> </w:t>
-            </w:r>
-            <w:proofErr w:type="spellStart"/>
-            <w:r>
-              <w:t>generation</w:t>
-            </w:r>
-            <w:proofErr w:type="spellEnd"/>
-            <w:r>
-              <w:t xml:space="preserve"> </w:t>
-            </w:r>
-            <w:proofErr w:type="spellStart"/>
-            <w:r>
-              <w:t>for</w:t>
-            </w:r>
-            <w:proofErr w:type="spellEnd"/>
-            <w:r>
-              <w:t xml:space="preserve"> CYCLES READY</w:t>
+            <w:r>
+              <w:t>Code generation for CYCLES READY</w:t>
             </w:r>
           </w:p>
         </w:tc>
@@ -2225,21 +1720,8 @@
                 <w:szCs w:val="24"/>
               </w:rPr>
             </w:pPr>
-            <w:proofErr w:type="spellStart"/>
-            <w:r>
-              <w:t>Sun</w:t>
-            </w:r>
-            <w:proofErr w:type="spellEnd"/>
-            <w:r>
-              <w:t xml:space="preserve"> </w:t>
-            </w:r>
-            <w:proofErr w:type="spellStart"/>
-            <w:r>
-              <w:t>Apr</w:t>
-            </w:r>
-            <w:proofErr w:type="spellEnd"/>
-            <w:r>
-              <w:t xml:space="preserve"> 30</w:t>
+            <w:r>
+              <w:t>Sun Apr 30</w:t>
             </w:r>
           </w:p>
         </w:tc>
@@ -2248,29 +1730,8 @@
             <w:tcW w:w="6810" w:type="dxa"/>
           </w:tcPr>
           <w:p>
-            <w:proofErr w:type="spellStart"/>
-            <w:r>
-              <w:t>Code</w:t>
-            </w:r>
-            <w:proofErr w:type="spellEnd"/>
-            <w:r>
-              <w:t xml:space="preserve"> </w:t>
-            </w:r>
-            <w:proofErr w:type="spellStart"/>
-            <w:r>
-              <w:t>generation</w:t>
-            </w:r>
-            <w:proofErr w:type="spellEnd"/>
-            <w:r>
-              <w:t xml:space="preserve"> </w:t>
-            </w:r>
-            <w:proofErr w:type="spellStart"/>
-            <w:r>
-              <w:t>for</w:t>
-            </w:r>
-            <w:proofErr w:type="spellEnd"/>
-            <w:r>
-              <w:t xml:space="preserve"> condicionales</w:t>
+            <w:r>
+              <w:t>Code generation for condicionales</w:t>
             </w:r>
           </w:p>
         </w:tc>
@@ -2287,21 +1748,11 @@
                 <w:szCs w:val="24"/>
               </w:rPr>
             </w:pPr>
-            <w:proofErr w:type="spellStart"/>
             <w:r>
               <w:t>Sun</w:t>
             </w:r>
-            <w:proofErr w:type="spellEnd"/>
-            <w:r>
-              <w:t xml:space="preserve"> </w:t>
-            </w:r>
-            <w:proofErr w:type="spellStart"/>
-            <w:r>
-              <w:t>Apr</w:t>
-            </w:r>
-            <w:proofErr w:type="spellEnd"/>
-            <w:r>
-              <w:t xml:space="preserve"> </w:t>
+            <w:r>
+              <w:t xml:space="preserve"> Apr </w:t>
             </w:r>
             <w:r>
               <w:t>30</w:t>
@@ -2319,21 +1770,8 @@
                 <w:szCs w:val="24"/>
               </w:rPr>
             </w:pPr>
-            <w:proofErr w:type="spellStart"/>
-            <w:r>
-              <w:t>Generacion</w:t>
-            </w:r>
-            <w:proofErr w:type="spellEnd"/>
-            <w:r>
-              <w:t xml:space="preserve"> de </w:t>
-            </w:r>
-            <w:proofErr w:type="spellStart"/>
-            <w:r>
-              <w:t>codigo</w:t>
-            </w:r>
-            <w:proofErr w:type="spellEnd"/>
-            <w:r>
-              <w:t xml:space="preserve"> secuencial</w:t>
+            <w:r>
+              <w:t>Generacion de codigo secuencial</w:t>
             </w:r>
             <w:r>
               <w:t xml:space="preserve"> listo</w:t>
@@ -2356,21 +1794,8 @@
                 <w:szCs w:val="24"/>
               </w:rPr>
             </w:pPr>
-            <w:proofErr w:type="spellStart"/>
-            <w:r>
-              <w:t>Sat</w:t>
-            </w:r>
-            <w:proofErr w:type="spellEnd"/>
-            <w:r>
-              <w:t xml:space="preserve"> </w:t>
-            </w:r>
-            <w:proofErr w:type="spellStart"/>
-            <w:r>
-              <w:t>Apr</w:t>
-            </w:r>
-            <w:proofErr w:type="spellEnd"/>
-            <w:r>
-              <w:t xml:space="preserve"> 29</w:t>
+            <w:r>
+              <w:t>Sat Apr 29</w:t>
             </w:r>
           </w:p>
         </w:tc>
@@ -2380,29 +1805,8 @@
           </w:tcPr>
           <w:p>
             <w:r>
-              <w:t xml:space="preserve">IR </w:t>
-            </w:r>
-            <w:proofErr w:type="spellStart"/>
-            <w:r>
-              <w:t>Code</w:t>
-            </w:r>
-            <w:proofErr w:type="spellEnd"/>
-            <w:r>
-              <w:t xml:space="preserve"> </w:t>
-            </w:r>
-            <w:proofErr w:type="spellStart"/>
-            <w:r>
-              <w:t>for</w:t>
-            </w:r>
-            <w:proofErr w:type="spellEnd"/>
-            <w:r>
-              <w:t xml:space="preserve"> simple </w:t>
-            </w:r>
-            <w:proofErr w:type="spellStart"/>
-            <w:r>
-              <w:t>if's</w:t>
-            </w:r>
-            <w:proofErr w:type="spellEnd"/>
+              <w:t>IR Code for simple if's</w:t>
+            </w:r>
           </w:p>
         </w:tc>
       </w:tr>
@@ -2421,21 +1825,8 @@
                 <w:szCs w:val="24"/>
               </w:rPr>
             </w:pPr>
-            <w:proofErr w:type="spellStart"/>
-            <w:r>
-              <w:t>Sat</w:t>
-            </w:r>
-            <w:proofErr w:type="spellEnd"/>
-            <w:r>
-              <w:t xml:space="preserve"> </w:t>
-            </w:r>
-            <w:proofErr w:type="spellStart"/>
-            <w:r>
-              <w:t>Apr</w:t>
-            </w:r>
-            <w:proofErr w:type="spellEnd"/>
-            <w:r>
-              <w:t xml:space="preserve"> 29</w:t>
+            <w:r>
+              <w:t>Sat Apr 29</w:t>
             </w:r>
           </w:p>
         </w:tc>
@@ -2444,35 +1835,9 @@
             <w:tcW w:w="6810" w:type="dxa"/>
           </w:tcPr>
           <w:p>
-            <w:proofErr w:type="spellStart"/>
-            <w:r>
-              <w:t>Added</w:t>
-            </w:r>
-            <w:proofErr w:type="spellEnd"/>
-            <w:r>
-              <w:t xml:space="preserve"> </w:t>
-            </w:r>
-            <w:proofErr w:type="spellStart"/>
-            <w:r>
-              <w:t>memory</w:t>
-            </w:r>
-            <w:proofErr w:type="spellEnd"/>
-            <w:r>
-              <w:t xml:space="preserve"> </w:t>
-            </w:r>
-            <w:proofErr w:type="spellStart"/>
-            <w:r>
-              <w:t>addressing</w:t>
-            </w:r>
-            <w:proofErr w:type="spellEnd"/>
-            <w:r>
-              <w:t xml:space="preserve"> to symbol </w:t>
-            </w:r>
-            <w:proofErr w:type="spellStart"/>
-            <w:r>
-              <w:t>table</w:t>
-            </w:r>
-            <w:proofErr w:type="spellEnd"/>
+            <w:r>
+              <w:t>Added memory addressing to symbol table</w:t>
+            </w:r>
           </w:p>
         </w:tc>
       </w:tr>
@@ -2488,21 +1853,8 @@
                 <w:szCs w:val="24"/>
               </w:rPr>
             </w:pPr>
-            <w:proofErr w:type="spellStart"/>
-            <w:r>
-              <w:t>Sat</w:t>
-            </w:r>
-            <w:proofErr w:type="spellEnd"/>
-            <w:r>
-              <w:t xml:space="preserve"> </w:t>
-            </w:r>
-            <w:proofErr w:type="spellStart"/>
-            <w:r>
-              <w:t>Apr</w:t>
-            </w:r>
-            <w:proofErr w:type="spellEnd"/>
-            <w:r>
-              <w:t xml:space="preserve"> 29</w:t>
+            <w:r>
+              <w:t>Sat Apr 29</w:t>
             </w:r>
           </w:p>
         </w:tc>
@@ -2518,77 +1870,8 @@
               </w:rPr>
             </w:pPr>
             <w:r>
-              <w:t xml:space="preserve">Do </w:t>
-            </w:r>
-            <w:proofErr w:type="spellStart"/>
-            <w:r>
-              <w:t>semantics</w:t>
-            </w:r>
-            <w:proofErr w:type="spellEnd"/>
-            <w:r>
-              <w:t xml:space="preserve"> </w:t>
-            </w:r>
-            <w:proofErr w:type="spellStart"/>
-            <w:r>
-              <w:t>analysis</w:t>
-            </w:r>
-            <w:proofErr w:type="spellEnd"/>
-            <w:r>
-              <w:t xml:space="preserve"> and </w:t>
-            </w:r>
-            <w:proofErr w:type="spellStart"/>
-            <w:r>
-              <w:t>code</w:t>
-            </w:r>
-            <w:proofErr w:type="spellEnd"/>
-            <w:r>
-              <w:t xml:space="preserve"> </w:t>
-            </w:r>
-            <w:proofErr w:type="spellStart"/>
-            <w:r>
-              <w:t>generation</w:t>
-            </w:r>
-            <w:proofErr w:type="spellEnd"/>
-            <w:r>
-              <w:t xml:space="preserve"> in </w:t>
-            </w:r>
-            <w:proofErr w:type="spellStart"/>
-            <w:r>
-              <w:t>just</w:t>
-            </w:r>
-            <w:proofErr w:type="spellEnd"/>
-            <w:r>
-              <w:t xml:space="preserve"> </w:t>
-            </w:r>
-            <w:proofErr w:type="spellStart"/>
-            <w:r>
-              <w:t>one</w:t>
-            </w:r>
-            <w:proofErr w:type="spellEnd"/>
-            <w:r>
-              <w:t xml:space="preserve"> </w:t>
-            </w:r>
-            <w:proofErr w:type="spellStart"/>
-            <w:r>
-              <w:t>attribute</w:t>
-            </w:r>
-            <w:proofErr w:type="spellEnd"/>
-            <w:r>
-              <w:t xml:space="preserve"> </w:t>
-            </w:r>
-            <w:proofErr w:type="spellStart"/>
-            <w:r>
-              <w:t>for</w:t>
-            </w:r>
-            <w:proofErr w:type="spellEnd"/>
-            <w:r>
-              <w:t xml:space="preserve"> </w:t>
-            </w:r>
-            <w:proofErr w:type="spellStart"/>
-            <w:r>
-              <w:t>expressions</w:t>
-            </w:r>
-            <w:proofErr w:type="spellEnd"/>
+              <w:t>Do semantics analysis and code generation in just one attribute for expressions</w:t>
+            </w:r>
           </w:p>
         </w:tc>
       </w:tr>
@@ -2607,21 +1890,8 @@
                 <w:szCs w:val="24"/>
               </w:rPr>
             </w:pPr>
-            <w:proofErr w:type="spellStart"/>
-            <w:r>
-              <w:t>Sat</w:t>
-            </w:r>
-            <w:proofErr w:type="spellEnd"/>
-            <w:r>
-              <w:t xml:space="preserve"> </w:t>
-            </w:r>
-            <w:proofErr w:type="spellStart"/>
-            <w:r>
-              <w:t>Apr</w:t>
-            </w:r>
-            <w:proofErr w:type="spellEnd"/>
-            <w:r>
-              <w:t xml:space="preserve"> 29</w:t>
+            <w:r>
+              <w:t>Sat Apr 29</w:t>
             </w:r>
           </w:p>
         </w:tc>
@@ -2636,43 +1906,9 @@
                 <w:szCs w:val="24"/>
               </w:rPr>
             </w:pPr>
-            <w:proofErr w:type="spellStart"/>
-            <w:r>
-              <w:t>Cleaned</w:t>
-            </w:r>
-            <w:proofErr w:type="spellEnd"/>
-            <w:r>
-              <w:t xml:space="preserve"> up </w:t>
-            </w:r>
-            <w:proofErr w:type="spellStart"/>
-            <w:r>
-              <w:t>even</w:t>
-            </w:r>
-            <w:proofErr w:type="spellEnd"/>
-            <w:r>
-              <w:t xml:space="preserve"> more. </w:t>
-            </w:r>
-            <w:proofErr w:type="spellStart"/>
-            <w:r>
-              <w:t>Better</w:t>
-            </w:r>
-            <w:proofErr w:type="spellEnd"/>
-            <w:r>
-              <w:t xml:space="preserve"> </w:t>
-            </w:r>
-            <w:proofErr w:type="spellStart"/>
-            <w:r>
-              <w:t>naming</w:t>
-            </w:r>
-            <w:proofErr w:type="spellEnd"/>
-            <w:r>
-              <w:t xml:space="preserve"> and </w:t>
-            </w:r>
-            <w:proofErr w:type="spellStart"/>
-            <w:r>
-              <w:t>structure</w:t>
-            </w:r>
-            <w:proofErr w:type="spellEnd"/>
+            <w:r>
+              <w:t>Cleaned up even more. Better naming and structure</w:t>
+            </w:r>
           </w:p>
         </w:tc>
       </w:tr>
@@ -2688,21 +1924,8 @@
                 <w:szCs w:val="24"/>
               </w:rPr>
             </w:pPr>
-            <w:proofErr w:type="spellStart"/>
-            <w:r>
-              <w:t>Sat</w:t>
-            </w:r>
-            <w:proofErr w:type="spellEnd"/>
-            <w:r>
-              <w:t xml:space="preserve"> </w:t>
-            </w:r>
-            <w:proofErr w:type="spellStart"/>
-            <w:r>
-              <w:t>Apr</w:t>
-            </w:r>
-            <w:proofErr w:type="spellEnd"/>
-            <w:r>
-              <w:t xml:space="preserve"> 29</w:t>
+            <w:r>
+              <w:t>Sat Apr 29</w:t>
             </w:r>
           </w:p>
         </w:tc>
@@ -2711,21 +1934,8 @@
             <w:tcW w:w="6810" w:type="dxa"/>
           </w:tcPr>
           <w:p>
-            <w:proofErr w:type="spellStart"/>
-            <w:r>
-              <w:t>Cleaning</w:t>
-            </w:r>
-            <w:proofErr w:type="spellEnd"/>
-            <w:r>
-              <w:t xml:space="preserve"> up </w:t>
-            </w:r>
-            <w:proofErr w:type="spellStart"/>
-            <w:r>
-              <w:t>work</w:t>
-            </w:r>
-            <w:proofErr w:type="spellEnd"/>
-            <w:r>
-              <w:t>: RENAMING, DELETING DAEDCODE, ADDING COMMENTS</w:t>
+            <w:r>
+              <w:t>Cleaning up work: RENAMING, DELETING DAEDCODE, ADDING COMMENTS</w:t>
             </w:r>
           </w:p>
         </w:tc>
@@ -2739,21 +1949,8 @@
             <w:tcW w:w="1440" w:type="dxa"/>
           </w:tcPr>
           <w:p>
-            <w:proofErr w:type="spellStart"/>
-            <w:r>
-              <w:t>Fri</w:t>
-            </w:r>
-            <w:proofErr w:type="spellEnd"/>
-            <w:r>
-              <w:t xml:space="preserve"> </w:t>
-            </w:r>
-            <w:proofErr w:type="spellStart"/>
-            <w:r>
-              <w:t>Apr</w:t>
-            </w:r>
-            <w:proofErr w:type="spellEnd"/>
-            <w:r>
-              <w:t xml:space="preserve"> 28</w:t>
+            <w:r>
+              <w:t>Fri Apr 28</w:t>
             </w:r>
           </w:p>
         </w:tc>
@@ -2762,21 +1959,8 @@
             <w:tcW w:w="6810" w:type="dxa"/>
           </w:tcPr>
           <w:p>
-            <w:proofErr w:type="spellStart"/>
-            <w:r>
-              <w:t>Generacion</w:t>
-            </w:r>
-            <w:proofErr w:type="spellEnd"/>
-            <w:r>
-              <w:t xml:space="preserve"> de </w:t>
-            </w:r>
-            <w:proofErr w:type="spellStart"/>
-            <w:r>
-              <w:t>codigo</w:t>
-            </w:r>
-            <w:proofErr w:type="spellEnd"/>
-            <w:r>
-              <w:t xml:space="preserve"> sencillo para expresiones</w:t>
+            <w:r>
+              <w:t>Generacion de codigo sencillo para expresiones</w:t>
             </w:r>
           </w:p>
         </w:tc>
@@ -2790,21 +1974,8 @@
             <w:tcW w:w="1440" w:type="dxa"/>
           </w:tcPr>
           <w:p>
-            <w:proofErr w:type="spellStart"/>
-            <w:r>
-              <w:t>Fri</w:t>
-            </w:r>
-            <w:proofErr w:type="spellEnd"/>
-            <w:r>
-              <w:t xml:space="preserve"> </w:t>
-            </w:r>
-            <w:proofErr w:type="spellStart"/>
-            <w:r>
-              <w:t>Apr</w:t>
-            </w:r>
-            <w:proofErr w:type="spellEnd"/>
-            <w:r>
-              <w:t xml:space="preserve"> 28</w:t>
+            <w:r>
+              <w:t>Fri Apr 28</w:t>
             </w:r>
           </w:p>
         </w:tc>
@@ -2813,13 +1984,8 @@
             <w:tcW w:w="6810" w:type="dxa"/>
           </w:tcPr>
           <w:p>
-            <w:proofErr w:type="spellStart"/>
-            <w:r>
-              <w:t>Semantica</w:t>
-            </w:r>
-            <w:proofErr w:type="spellEnd"/>
-            <w:r>
-              <w:t xml:space="preserve"> de Variables y Expresiones Terminada</w:t>
+            <w:r>
+              <w:t>Semantica de Variables y Expresiones Terminada</w:t>
             </w:r>
           </w:p>
         </w:tc>
@@ -2833,21 +1999,8 @@
             <w:tcW w:w="1440" w:type="dxa"/>
           </w:tcPr>
           <w:p>
-            <w:proofErr w:type="spellStart"/>
-            <w:r>
-              <w:t>Fri</w:t>
-            </w:r>
-            <w:proofErr w:type="spellEnd"/>
-            <w:r>
-              <w:t xml:space="preserve"> </w:t>
-            </w:r>
-            <w:proofErr w:type="spellStart"/>
-            <w:r>
-              <w:t>Apr</w:t>
-            </w:r>
-            <w:proofErr w:type="spellEnd"/>
-            <w:r>
-              <w:t xml:space="preserve"> 28</w:t>
+            <w:r>
+              <w:t>Fri Apr 28</w:t>
             </w:r>
           </w:p>
         </w:tc>
@@ -2856,51 +2009,9 @@
             <w:tcW w:w="6810" w:type="dxa"/>
           </w:tcPr>
           <w:p>
-            <w:proofErr w:type="spellStart"/>
-            <w:r>
-              <w:t>Switched</w:t>
-            </w:r>
-            <w:proofErr w:type="spellEnd"/>
-            <w:r>
-              <w:t xml:space="preserve"> 1era y 2da entrega folder. </w:t>
-            </w:r>
-            <w:proofErr w:type="spellStart"/>
-            <w:r>
-              <w:t>They</w:t>
-            </w:r>
-            <w:proofErr w:type="spellEnd"/>
-            <w:r>
-              <w:t xml:space="preserve"> </w:t>
-            </w:r>
-            <w:proofErr w:type="spellStart"/>
-            <w:r>
-              <w:t>were</w:t>
-            </w:r>
-            <w:proofErr w:type="spellEnd"/>
-            <w:r>
-              <w:t xml:space="preserve"> in </w:t>
-            </w:r>
-            <w:proofErr w:type="spellStart"/>
-            <w:r>
-              <w:t>the</w:t>
-            </w:r>
-            <w:proofErr w:type="spellEnd"/>
-            <w:r>
-              <w:t xml:space="preserve"> </w:t>
-            </w:r>
-            <w:proofErr w:type="spellStart"/>
-            <w:r>
-              <w:t>wrong</w:t>
-            </w:r>
-            <w:proofErr w:type="spellEnd"/>
-            <w:r>
-              <w:t xml:space="preserve"> </w:t>
-            </w:r>
-            <w:proofErr w:type="spellStart"/>
-            <w:r>
-              <w:t>order</w:t>
-            </w:r>
-            <w:proofErr w:type="spellEnd"/>
+            <w:r>
+              <w:t>Switched 1era y 2da entrega folder. They were in the wrong order</w:t>
+            </w:r>
           </w:p>
           <w:p/>
         </w:tc>
@@ -2914,21 +2025,8 @@
             <w:tcW w:w="1440" w:type="dxa"/>
           </w:tcPr>
           <w:p>
-            <w:proofErr w:type="spellStart"/>
-            <w:r>
-              <w:t>Thu</w:t>
-            </w:r>
-            <w:proofErr w:type="spellEnd"/>
-            <w:r>
-              <w:t xml:space="preserve"> </w:t>
-            </w:r>
-            <w:proofErr w:type="spellStart"/>
-            <w:r>
-              <w:t>Apr</w:t>
-            </w:r>
-            <w:proofErr w:type="spellEnd"/>
-            <w:r>
-              <w:t xml:space="preserve"> 27 </w:t>
+            <w:r>
+              <w:t xml:space="preserve">Thu Apr 27 </w:t>
             </w:r>
           </w:p>
         </w:tc>
@@ -2952,21 +2050,8 @@
             <w:tcW w:w="1440" w:type="dxa"/>
           </w:tcPr>
           <w:p>
-            <w:proofErr w:type="spellStart"/>
-            <w:r>
-              <w:t>Thu</w:t>
-            </w:r>
-            <w:proofErr w:type="spellEnd"/>
-            <w:r>
-              <w:t xml:space="preserve"> </w:t>
-            </w:r>
-            <w:proofErr w:type="spellStart"/>
-            <w:r>
-              <w:t>Apr</w:t>
-            </w:r>
-            <w:proofErr w:type="spellEnd"/>
-            <w:r>
-              <w:t xml:space="preserve"> 27 </w:t>
+            <w:r>
+              <w:t xml:space="preserve">Thu Apr 27 </w:t>
             </w:r>
           </w:p>
         </w:tc>
@@ -2990,21 +2075,8 @@
             <w:tcW w:w="1440" w:type="dxa"/>
           </w:tcPr>
           <w:p>
-            <w:proofErr w:type="spellStart"/>
-            <w:r>
-              <w:t>Tue</w:t>
-            </w:r>
-            <w:proofErr w:type="spellEnd"/>
-            <w:r>
-              <w:t xml:space="preserve"> </w:t>
-            </w:r>
-            <w:proofErr w:type="spellStart"/>
-            <w:r>
-              <w:t>Apr</w:t>
-            </w:r>
-            <w:proofErr w:type="spellEnd"/>
-            <w:r>
-              <w:t xml:space="preserve"> 25</w:t>
+            <w:r>
+              <w:t>Tue Apr 25</w:t>
             </w:r>
             <w:r>
               <w:t xml:space="preserve"> </w:t>
@@ -3183,82 +2255,478 @@
     <w:p>
       <w:pPr>
         <w:rPr>
-          <w:sz w:val="24"/>
-          <w:szCs w:val="24"/>
-        </w:rPr>
-      </w:pPr>
-    </w:p>
-    <w:p>
-      <w:pPr>
-        <w:rPr>
-          <w:sz w:val="24"/>
-          <w:szCs w:val="24"/>
-        </w:rPr>
-      </w:pPr>
-    </w:p>
-    <w:p>
-      <w:pPr>
-        <w:rPr>
-          <w:sz w:val="24"/>
-          <w:szCs w:val="24"/>
-        </w:rPr>
-      </w:pPr>
-    </w:p>
-    <w:p>
-      <w:pPr>
-        <w:rPr>
-          <w:sz w:val="24"/>
-          <w:szCs w:val="24"/>
-        </w:rPr>
-      </w:pPr>
-    </w:p>
-    <w:p>
-      <w:pPr>
-        <w:rPr>
-          <w:sz w:val="24"/>
-          <w:szCs w:val="24"/>
-        </w:rPr>
-      </w:pPr>
-    </w:p>
-    <w:p>
-      <w:pPr>
-        <w:rPr>
-          <w:sz w:val="24"/>
-          <w:szCs w:val="24"/>
-        </w:rPr>
-      </w:pPr>
-    </w:p>
-    <w:p>
-      <w:pPr>
-        <w:rPr>
-          <w:sz w:val="24"/>
-          <w:szCs w:val="24"/>
-        </w:rPr>
-      </w:pPr>
-    </w:p>
-    <w:p>
-      <w:pPr>
-        <w:rPr>
-          <w:sz w:val="24"/>
-          <w:szCs w:val="24"/>
-        </w:rPr>
-      </w:pPr>
-      <w:proofErr w:type="spellStart"/>
-      <w:r>
-        <w:rPr>
-          <w:sz w:val="24"/>
-          <w:szCs w:val="24"/>
-        </w:rPr>
-        <w:t>Descripcion</w:t>
-      </w:r>
-      <w:proofErr w:type="spellEnd"/>
-      <w:r>
-        <w:rPr>
-          <w:sz w:val="24"/>
-          <w:szCs w:val="24"/>
-        </w:rPr>
-        <w:t xml:space="preserve"> del Lenguaje</w:t>
-      </w:r>
+          <w:b/>
+          <w:sz w:val="32"/>
+          <w:szCs w:val="32"/>
+        </w:rPr>
+      </w:pPr>
+      <w:r>
+        <w:rPr>
+          <w:b/>
+          <w:sz w:val="32"/>
+          <w:szCs w:val="32"/>
+        </w:rPr>
+        <w:t xml:space="preserve">Descripción del </w:t>
+      </w:r>
+      <w:r>
+        <w:rPr>
+          <w:b/>
+          <w:sz w:val="32"/>
+          <w:szCs w:val="32"/>
+        </w:rPr>
+        <w:t>Lenguaje</w:t>
+      </w:r>
+    </w:p>
+    <w:p>
+      <w:pPr>
+        <w:rPr>
+          <w:sz w:val="24"/>
+          <w:szCs w:val="24"/>
+        </w:rPr>
+      </w:pPr>
+    </w:p>
+    <w:p>
+      <w:pPr>
+        <w:rPr>
+          <w:b/>
+          <w:sz w:val="24"/>
+          <w:szCs w:val="24"/>
+        </w:rPr>
+      </w:pPr>
+      <w:r>
+        <w:rPr>
+          <w:b/>
+          <w:sz w:val="24"/>
+          <w:szCs w:val="24"/>
+        </w:rPr>
+        <w:t>Nombre</w:t>
+      </w:r>
+    </w:p>
+    <w:p>
+      <w:pPr>
+        <w:rPr>
+          <w:sz w:val="24"/>
+          <w:szCs w:val="24"/>
+        </w:rPr>
+      </w:pPr>
+      <w:r>
+        <w:rPr>
+          <w:sz w:val="24"/>
+          <w:szCs w:val="24"/>
+        </w:rPr>
+        <w:tab/>
+      </w:r>
+      <w:r>
+        <w:rPr>
+          <w:sz w:val="24"/>
+          <w:szCs w:val="24"/>
+        </w:rPr>
+        <w:t xml:space="preserve">El lenguaje se llama Matrushka. Está inspirado en la muñeca rusa que al abrirla tiene otra muñeca que al abrirla trae otra muñeca y así recursivamente hasta llegar al final. De ahí nace la inspiración. Los programas de este lenguaje pueden cifrarse múltiples veces y para ejecutarlo tienes que descifrarlo múltiples veces. </w:t>
+      </w:r>
+    </w:p>
+    <w:p>
+      <w:pPr>
+        <w:rPr>
+          <w:sz w:val="24"/>
+          <w:szCs w:val="24"/>
+        </w:rPr>
+      </w:pPr>
+    </w:p>
+    <w:p>
+      <w:pPr>
+        <w:rPr>
+          <w:sz w:val="24"/>
+          <w:szCs w:val="24"/>
+        </w:rPr>
+      </w:pPr>
+      <w:r>
+        <w:rPr>
+          <w:sz w:val="24"/>
+          <w:szCs w:val="24"/>
+        </w:rPr>
+        <w:t>Descripción</w:t>
+      </w:r>
+    </w:p>
+    <w:p>
+      <w:pPr>
+        <w:rPr>
+          <w:sz w:val="24"/>
+          <w:szCs w:val="24"/>
+        </w:rPr>
+      </w:pPr>
+      <w:r>
+        <w:rPr>
+          <w:sz w:val="24"/>
+          <w:szCs w:val="24"/>
+        </w:rPr>
+        <w:tab/>
+        <w:t>El lenguaje le permite al usuario definir un cifrado y una clave para descifrarlo. Ese es el feature principal. La sintaxis está inspirada en C y Python. Dándole esa vibra de simplicidad y seriedad al mismo tiempo. El lenguaje le permite al usuario usar variables, vectores, matrices, funciones, whiles, condiciones IFs, lectura y escritura en consola. En cuestión de tipos solo son 4: int, double, bol y string.</w:t>
+      </w:r>
+    </w:p>
+    <w:p>
+      <w:pPr>
+        <w:rPr>
+          <w:sz w:val="24"/>
+          <w:szCs w:val="24"/>
+        </w:rPr>
+      </w:pPr>
+    </w:p>
+    <w:p>
+      <w:pPr>
+        <w:spacing w:line="480" w:lineRule="auto"/>
+        <w:rPr>
+          <w:sz w:val="24"/>
+          <w:szCs w:val="24"/>
+        </w:rPr>
+      </w:pPr>
+      <w:r>
+        <w:rPr>
+          <w:sz w:val="24"/>
+          <w:szCs w:val="24"/>
+        </w:rPr>
+        <w:t>Errores que pueden ocurrir</w:t>
+      </w:r>
+    </w:p>
+    <w:p>
+      <w:pPr>
+        <w:spacing w:line="480" w:lineRule="auto"/>
+        <w:rPr>
+          <w:sz w:val="24"/>
+          <w:szCs w:val="24"/>
+        </w:rPr>
+      </w:pPr>
+      <w:r>
+        <w:rPr>
+          <w:sz w:val="24"/>
+          <w:szCs w:val="24"/>
+        </w:rPr>
+        <w:tab/>
+        <w:t xml:space="preserve">El </w:t>
+      </w:r>
+      <w:r>
+        <w:rPr>
+          <w:sz w:val="24"/>
+          <w:szCs w:val="24"/>
+        </w:rPr>
+        <w:t>compilador</w:t>
+      </w:r>
+      <w:r>
+        <w:rPr>
+          <w:sz w:val="24"/>
+          <w:szCs w:val="24"/>
+        </w:rPr>
+        <w:t xml:space="preserve"> detecta y avisa de los siguientes errores:</w:t>
+      </w:r>
+    </w:p>
+    <w:p>
+      <w:pPr>
+        <w:pStyle w:val="ListParagraph"/>
+        <w:numPr>
+          <w:ilvl w:val="0"/>
+          <w:numId w:val="5"/>
+        </w:numPr>
+        <w:spacing w:line="360" w:lineRule="auto"/>
+        <w:rPr>
+          <w:sz w:val="24"/>
+          <w:szCs w:val="24"/>
+        </w:rPr>
+      </w:pPr>
+      <w:r>
+        <w:rPr>
+          <w:sz w:val="24"/>
+          <w:szCs w:val="24"/>
+        </w:rPr>
+        <w:t>Uso de variables o funciones previamente no declaradas</w:t>
+      </w:r>
+    </w:p>
+    <w:p>
+      <w:pPr>
+        <w:pStyle w:val="ListParagraph"/>
+        <w:numPr>
+          <w:ilvl w:val="0"/>
+          <w:numId w:val="5"/>
+        </w:numPr>
+        <w:spacing w:line="360" w:lineRule="auto"/>
+        <w:rPr>
+          <w:sz w:val="24"/>
+          <w:szCs w:val="24"/>
+        </w:rPr>
+      </w:pPr>
+      <w:r>
+        <w:rPr>
+          <w:sz w:val="24"/>
+          <w:szCs w:val="24"/>
+        </w:rPr>
+        <w:t>Doble declaración de variables con el mismo nombre</w:t>
+      </w:r>
+    </w:p>
+    <w:p>
+      <w:pPr>
+        <w:pStyle w:val="ListParagraph"/>
+        <w:numPr>
+          <w:ilvl w:val="0"/>
+          <w:numId w:val="5"/>
+        </w:numPr>
+        <w:spacing w:line="360" w:lineRule="auto"/>
+        <w:rPr>
+          <w:sz w:val="24"/>
+          <w:szCs w:val="24"/>
+        </w:rPr>
+      </w:pPr>
+      <w:r>
+        <w:rPr>
+          <w:sz w:val="24"/>
+          <w:szCs w:val="24"/>
+        </w:rPr>
+        <w:t>Usos no permitidos de operandos en ciertos operadores</w:t>
+      </w:r>
+    </w:p>
+    <w:p>
+      <w:pPr>
+        <w:pStyle w:val="ListParagraph"/>
+        <w:numPr>
+          <w:ilvl w:val="0"/>
+          <w:numId w:val="5"/>
+        </w:numPr>
+        <w:spacing w:line="360" w:lineRule="auto"/>
+        <w:rPr>
+          <w:sz w:val="24"/>
+          <w:szCs w:val="24"/>
+        </w:rPr>
+      </w:pPr>
+      <w:r>
+        <w:rPr>
+          <w:sz w:val="24"/>
+          <w:szCs w:val="24"/>
+        </w:rPr>
+        <w:t>Regresar</w:t>
+      </w:r>
+      <w:r>
+        <w:rPr>
+          <w:sz w:val="24"/>
+          <w:szCs w:val="24"/>
+        </w:rPr>
+        <w:t xml:space="preserve"> un dato distinto al de la función</w:t>
+      </w:r>
+    </w:p>
+    <w:p>
+      <w:pPr>
+        <w:pStyle w:val="ListParagraph"/>
+        <w:numPr>
+          <w:ilvl w:val="0"/>
+          <w:numId w:val="5"/>
+        </w:numPr>
+        <w:spacing w:line="360" w:lineRule="auto"/>
+        <w:rPr>
+          <w:sz w:val="24"/>
+          <w:szCs w:val="24"/>
+        </w:rPr>
+      </w:pPr>
+      <w:r>
+        <w:rPr>
+          <w:sz w:val="24"/>
+          <w:szCs w:val="24"/>
+        </w:rPr>
+        <w:t>Usar un algoritmo de cifrado distinto a “AES”, “DES” o “BLOWFISH”</w:t>
+      </w:r>
+    </w:p>
+    <w:p>
+      <w:pPr>
+        <w:pStyle w:val="ListParagraph"/>
+        <w:numPr>
+          <w:ilvl w:val="0"/>
+          <w:numId w:val="5"/>
+        </w:numPr>
+        <w:spacing w:line="360" w:lineRule="auto"/>
+        <w:rPr>
+          <w:sz w:val="24"/>
+          <w:szCs w:val="24"/>
+        </w:rPr>
+      </w:pPr>
+      <w:r>
+        <w:rPr>
+          <w:sz w:val="24"/>
+          <w:szCs w:val="24"/>
+        </w:rPr>
+        <w:t>Expresiones distintas a booleanas en condicionales y ciclos</w:t>
+      </w:r>
+    </w:p>
+    <w:p>
+      <w:pPr>
+        <w:pStyle w:val="ListParagraph"/>
+        <w:numPr>
+          <w:ilvl w:val="0"/>
+          <w:numId w:val="5"/>
+        </w:numPr>
+        <w:spacing w:line="360" w:lineRule="auto"/>
+        <w:rPr>
+          <w:sz w:val="24"/>
+          <w:szCs w:val="24"/>
+        </w:rPr>
+      </w:pPr>
+      <w:r>
+        <w:rPr>
+          <w:sz w:val="24"/>
+          <w:szCs w:val="24"/>
+        </w:rPr>
+        <w:t xml:space="preserve">Errores de </w:t>
+      </w:r>
+      <w:r>
+        <w:rPr>
+          <w:sz w:val="24"/>
+          <w:szCs w:val="24"/>
+        </w:rPr>
+        <w:t>gramática</w:t>
+      </w:r>
+    </w:p>
+    <w:p>
+      <w:pPr>
+        <w:pStyle w:val="ListParagraph"/>
+        <w:spacing w:line="360" w:lineRule="auto"/>
+        <w:ind w:left="1080"/>
+        <w:rPr>
+          <w:sz w:val="24"/>
+          <w:szCs w:val="24"/>
+        </w:rPr>
+      </w:pPr>
+    </w:p>
+    <w:p>
+      <w:pPr>
+        <w:spacing w:line="360" w:lineRule="auto"/>
+        <w:ind w:left="720"/>
+        <w:rPr>
+          <w:sz w:val="24"/>
+          <w:szCs w:val="24"/>
+        </w:rPr>
+      </w:pPr>
+      <w:r>
+        <w:rPr>
+          <w:sz w:val="24"/>
+          <w:szCs w:val="24"/>
+        </w:rPr>
+        <w:t xml:space="preserve">La </w:t>
+      </w:r>
+      <w:r>
+        <w:rPr>
+          <w:sz w:val="24"/>
+          <w:szCs w:val="24"/>
+        </w:rPr>
+        <w:t>máquina</w:t>
+      </w:r>
+      <w:r>
+        <w:rPr>
+          <w:sz w:val="24"/>
+          <w:szCs w:val="24"/>
+        </w:rPr>
+        <w:t xml:space="preserve"> virtual avisa sobre los siguientes errores:</w:t>
+      </w:r>
+    </w:p>
+    <w:p>
+      <w:pPr>
+        <w:pStyle w:val="ListParagraph"/>
+        <w:numPr>
+          <w:ilvl w:val="0"/>
+          <w:numId w:val="5"/>
+        </w:numPr>
+        <w:spacing w:line="360" w:lineRule="auto"/>
+        <w:rPr>
+          <w:sz w:val="24"/>
+          <w:szCs w:val="24"/>
+        </w:rPr>
+      </w:pPr>
+      <w:r>
+        <w:rPr>
+          <w:sz w:val="24"/>
+          <w:szCs w:val="24"/>
+        </w:rPr>
+        <w:t>La clave de cifrado es incorrecta</w:t>
+      </w:r>
+    </w:p>
+    <w:p>
+      <w:pPr>
+        <w:pStyle w:val="ListParagraph"/>
+        <w:numPr>
+          <w:ilvl w:val="0"/>
+          <w:numId w:val="5"/>
+        </w:numPr>
+        <w:spacing w:line="360" w:lineRule="auto"/>
+        <w:rPr>
+          <w:sz w:val="24"/>
+          <w:szCs w:val="24"/>
+        </w:rPr>
+      </w:pPr>
+      <w:r>
+        <w:rPr>
+          <w:sz w:val="24"/>
+          <w:szCs w:val="24"/>
+        </w:rPr>
+        <w:t>Cuando detecta un cuádruplo no registrado</w:t>
+      </w:r>
+    </w:p>
+    <w:p>
+      <w:pPr>
+        <w:spacing w:line="240" w:lineRule="auto"/>
+        <w:rPr>
+          <w:sz w:val="24"/>
+          <w:szCs w:val="24"/>
+        </w:rPr>
+      </w:pPr>
+      <w:r>
+        <w:rPr>
+          <w:sz w:val="24"/>
+          <w:szCs w:val="24"/>
+        </w:rPr>
+        <w:br w:type="page"/>
+      </w:r>
+    </w:p>
+    <w:p>
+      <w:pPr>
+        <w:rPr>
+          <w:sz w:val="24"/>
+          <w:szCs w:val="24"/>
+        </w:rPr>
+      </w:pPr>
+    </w:p>
+    <w:p>
+      <w:pPr>
+        <w:rPr>
+          <w:b/>
+          <w:sz w:val="32"/>
+          <w:szCs w:val="32"/>
+        </w:rPr>
+      </w:pPr>
+      <w:r>
+        <w:rPr>
+          <w:b/>
+          <w:sz w:val="32"/>
+          <w:szCs w:val="32"/>
+        </w:rPr>
+        <w:t xml:space="preserve">Descripción del </w:t>
+      </w:r>
+      <w:r>
+        <w:rPr>
+          <w:b/>
+          <w:sz w:val="32"/>
+          <w:szCs w:val="32"/>
+        </w:rPr>
+        <w:t>Compilador</w:t>
+      </w:r>
+    </w:p>
+    <w:p>
+      <w:pPr>
+        <w:rPr>
+          <w:sz w:val="24"/>
+          <w:szCs w:val="24"/>
+        </w:rPr>
+      </w:pPr>
+    </w:p>
+    <w:p>
+      <w:pPr>
+        <w:rPr>
+          <w:sz w:val="24"/>
+          <w:szCs w:val="24"/>
+        </w:rPr>
+      </w:pPr>
     </w:p>
     <w:p>
       <w:pPr>
@@ -3282,102 +2750,7 @@
           <w:sz w:val="24"/>
           <w:szCs w:val="24"/>
         </w:rPr>
-        <w:tab/>
-        <w:t>Nombre del Lenguaje</w:t>
-      </w:r>
-    </w:p>
-    <w:p>
-      <w:pPr>
-        <w:rPr>
-          <w:sz w:val="24"/>
-          <w:szCs w:val="24"/>
-        </w:rPr>
-      </w:pPr>
-      <w:r>
-        <w:rPr>
-          <w:sz w:val="24"/>
-          <w:szCs w:val="24"/>
-        </w:rPr>
-        <w:tab/>
-      </w:r>
-      <w:proofErr w:type="spellStart"/>
-      <w:r>
-        <w:rPr>
-          <w:sz w:val="24"/>
-          <w:szCs w:val="24"/>
-        </w:rPr>
-        <w:t>Descripcion</w:t>
-      </w:r>
-      <w:proofErr w:type="spellEnd"/>
-      <w:r>
-        <w:rPr>
-          <w:sz w:val="24"/>
-          <w:szCs w:val="24"/>
-        </w:rPr>
-        <w:t xml:space="preserve"> genérica de las principales características</w:t>
-      </w:r>
-    </w:p>
-    <w:p>
-      <w:pPr>
-        <w:rPr>
-          <w:sz w:val="24"/>
-          <w:szCs w:val="24"/>
-        </w:rPr>
-      </w:pPr>
-      <w:r>
-        <w:rPr>
-          <w:sz w:val="24"/>
-          <w:szCs w:val="24"/>
-        </w:rPr>
-        <w:tab/>
-      </w:r>
-      <w:proofErr w:type="spellStart"/>
-      <w:r>
-        <w:rPr>
-          <w:sz w:val="24"/>
-          <w:szCs w:val="24"/>
-        </w:rPr>
-        <w:t>Descripcion</w:t>
-      </w:r>
-      <w:proofErr w:type="spellEnd"/>
-      <w:r>
-        <w:rPr>
-          <w:sz w:val="24"/>
-          <w:szCs w:val="24"/>
-        </w:rPr>
-        <w:t xml:space="preserve"> de los errores que pueden ocurrir, tanto en compilación como ejecución</w:t>
-      </w:r>
-    </w:p>
-    <w:p>
-      <w:pPr>
-        <w:rPr>
-          <w:sz w:val="24"/>
-          <w:szCs w:val="24"/>
-        </w:rPr>
-      </w:pPr>
-    </w:p>
-    <w:p>
-      <w:pPr>
-        <w:rPr>
-          <w:sz w:val="24"/>
-          <w:szCs w:val="24"/>
-        </w:rPr>
-      </w:pPr>
-      <w:proofErr w:type="spellStart"/>
-      <w:r>
-        <w:rPr>
-          <w:sz w:val="24"/>
-          <w:szCs w:val="24"/>
-        </w:rPr>
-        <w:t>Descripcion</w:t>
-      </w:r>
-      <w:proofErr w:type="spellEnd"/>
-      <w:r>
-        <w:rPr>
-          <w:sz w:val="24"/>
-          <w:szCs w:val="24"/>
-        </w:rPr>
-        <w:t xml:space="preserve"> del compilador</w:t>
+        <w:t>Descripcion del compilador</w:t>
       </w:r>
     </w:p>
     <w:p>
@@ -3409,48 +2782,8 @@
           <w:szCs w:val="24"/>
         </w:rPr>
         <w:tab/>
-      </w:r>
-      <w:proofErr w:type="spellStart"/>
-      <w:r>
-        <w:rPr>
-          <w:sz w:val="24"/>
-          <w:szCs w:val="24"/>
-        </w:rPr>
-        <w:t>Descripcion</w:t>
-      </w:r>
-      <w:proofErr w:type="spellEnd"/>
-      <w:r>
-        <w:rPr>
-          <w:sz w:val="24"/>
-          <w:szCs w:val="24"/>
-        </w:rPr>
-        <w:t xml:space="preserve"> del </w:t>
-      </w:r>
-      <w:proofErr w:type="spellStart"/>
-      <w:r>
-        <w:rPr>
-          <w:sz w:val="24"/>
-          <w:szCs w:val="24"/>
-        </w:rPr>
-        <w:t>Analisis</w:t>
-      </w:r>
-      <w:proofErr w:type="spellEnd"/>
-      <w:r>
-        <w:rPr>
-          <w:sz w:val="24"/>
-          <w:szCs w:val="24"/>
-        </w:rPr>
-        <w:t xml:space="preserve"> de </w:t>
-      </w:r>
-      <w:proofErr w:type="spellStart"/>
-      <w:r>
-        <w:rPr>
-          <w:sz w:val="24"/>
-          <w:szCs w:val="24"/>
-        </w:rPr>
-        <w:t>Lexico</w:t>
-      </w:r>
-      <w:proofErr w:type="spellEnd"/>
+        <w:t>Descripcion del Analisis de Lexico</w:t>
+      </w:r>
     </w:p>
     <w:p>
       <w:pPr>
@@ -3472,33 +2805,8 @@
           <w:szCs w:val="24"/>
         </w:rPr>
         <w:tab/>
-        <w:t xml:space="preserve">Los </w:t>
-      </w:r>
-      <w:proofErr w:type="spellStart"/>
-      <w:r>
-        <w:rPr>
-          <w:sz w:val="24"/>
-          <w:szCs w:val="24"/>
-        </w:rPr>
-        <w:t>regex</w:t>
-      </w:r>
-      <w:proofErr w:type="spellEnd"/>
-      <w:r>
-        <w:rPr>
-          <w:sz w:val="24"/>
-          <w:szCs w:val="24"/>
-        </w:rPr>
-        <w:t xml:space="preserve"> y los </w:t>
-      </w:r>
-      <w:proofErr w:type="spellStart"/>
-      <w:r>
-        <w:rPr>
-          <w:sz w:val="24"/>
-          <w:szCs w:val="24"/>
-        </w:rPr>
-        <w:t>tokens</w:t>
-      </w:r>
-      <w:proofErr w:type="spellEnd"/>
+        <w:t>Los regex y los tokens</w:t>
+      </w:r>
     </w:p>
     <w:p>
       <w:pPr>
@@ -3513,22 +2821,7 @@
           <w:szCs w:val="24"/>
         </w:rPr>
         <w:tab/>
-      </w:r>
-      <w:proofErr w:type="spellStart"/>
-      <w:r>
-        <w:rPr>
-          <w:sz w:val="24"/>
-          <w:szCs w:val="24"/>
-        </w:rPr>
-        <w:t>Gramatica</w:t>
-      </w:r>
-      <w:proofErr w:type="spellEnd"/>
-      <w:r>
-        <w:rPr>
-          <w:sz w:val="24"/>
-          <w:szCs w:val="24"/>
-        </w:rPr>
-        <w:t xml:space="preserve"> (Sin código)</w:t>
+        <w:t>Gramatica (Sin código)</w:t>
       </w:r>
     </w:p>
     <w:p>
@@ -3544,22 +2837,7 @@
           <w:szCs w:val="24"/>
         </w:rPr>
         <w:tab/>
-      </w:r>
-      <w:proofErr w:type="spellStart"/>
-      <w:r>
-        <w:rPr>
-          <w:sz w:val="24"/>
-          <w:szCs w:val="24"/>
-        </w:rPr>
-        <w:t>Descripcion</w:t>
-      </w:r>
-      <w:proofErr w:type="spellEnd"/>
-      <w:r>
-        <w:rPr>
-          <w:sz w:val="24"/>
-          <w:szCs w:val="24"/>
-        </w:rPr>
-        <w:t xml:space="preserve"> de la generación de código</w:t>
+        <w:t>Descripcion de la generación de código</w:t>
       </w:r>
     </w:p>
     <w:p>
@@ -3575,22 +2853,7 @@
           <w:szCs w:val="24"/>
         </w:rPr>
         <w:tab/>
-      </w:r>
-      <w:proofErr w:type="spellStart"/>
-      <w:r>
-        <w:rPr>
-          <w:sz w:val="24"/>
-          <w:szCs w:val="24"/>
-        </w:rPr>
-        <w:t>Descripcion</w:t>
-      </w:r>
-      <w:proofErr w:type="spellEnd"/>
-      <w:r>
-        <w:rPr>
-          <w:sz w:val="24"/>
-          <w:szCs w:val="24"/>
-        </w:rPr>
-        <w:t xml:space="preserve"> de la administración de memoria</w:t>
+        <w:t>Descripcion de la administración de memoria</w:t>
       </w:r>
     </w:p>
     <w:p>
@@ -3613,70 +2876,30 @@
           <w:szCs w:val="24"/>
         </w:rPr>
         <w:tab/>
-      </w:r>
-      <w:proofErr w:type="spellStart"/>
-      <w:r>
-        <w:rPr>
-          <w:sz w:val="24"/>
-          <w:szCs w:val="24"/>
-        </w:rPr>
-        <w:t>Osea</w:t>
-      </w:r>
-      <w:proofErr w:type="spellEnd"/>
-      <w:r>
-        <w:rPr>
-          <w:sz w:val="24"/>
-          <w:szCs w:val="24"/>
-        </w:rPr>
-        <w:t xml:space="preserve"> todas las estructuras que jalamos</w:t>
-      </w:r>
-    </w:p>
-    <w:p>
-      <w:pPr>
-        <w:rPr>
-          <w:sz w:val="24"/>
-          <w:szCs w:val="24"/>
-        </w:rPr>
-      </w:pPr>
-    </w:p>
-    <w:p>
-      <w:pPr>
-        <w:rPr>
-          <w:sz w:val="24"/>
-          <w:szCs w:val="24"/>
-        </w:rPr>
-      </w:pPr>
-      <w:proofErr w:type="spellStart"/>
-      <w:r>
-        <w:rPr>
-          <w:sz w:val="24"/>
-          <w:szCs w:val="24"/>
-        </w:rPr>
-        <w:t>Descripcion</w:t>
-      </w:r>
-      <w:proofErr w:type="spellEnd"/>
-      <w:r>
-        <w:rPr>
-          <w:sz w:val="24"/>
-          <w:szCs w:val="24"/>
-        </w:rPr>
-        <w:t xml:space="preserve"> de la </w:t>
-      </w:r>
-      <w:proofErr w:type="spellStart"/>
-      <w:r>
-        <w:rPr>
-          <w:sz w:val="24"/>
-          <w:szCs w:val="24"/>
-        </w:rPr>
-        <w:t>Maquina</w:t>
-      </w:r>
-      <w:proofErr w:type="spellEnd"/>
-      <w:r>
-        <w:rPr>
-          <w:sz w:val="24"/>
-          <w:szCs w:val="24"/>
-        </w:rPr>
-        <w:t xml:space="preserve"> Virtual</w:t>
+        <w:t>Osea todas las estructuras que jalamos</w:t>
+      </w:r>
+    </w:p>
+    <w:p>
+      <w:pPr>
+        <w:rPr>
+          <w:sz w:val="24"/>
+          <w:szCs w:val="24"/>
+        </w:rPr>
+      </w:pPr>
+    </w:p>
+    <w:p>
+      <w:pPr>
+        <w:rPr>
+          <w:sz w:val="24"/>
+          <w:szCs w:val="24"/>
+        </w:rPr>
+      </w:pPr>
+      <w:r>
+        <w:rPr>
+          <w:sz w:val="24"/>
+          <w:szCs w:val="24"/>
+        </w:rPr>
+        <w:t>Descripcion de la Maquina Virtual</w:t>
       </w:r>
     </w:p>
     <w:p>
@@ -3692,23 +2915,7 @@
           <w:szCs w:val="24"/>
         </w:rPr>
         <w:tab/>
-        <w:t xml:space="preserve">Equipo de </w:t>
-      </w:r>
-      <w:proofErr w:type="spellStart"/>
-      <w:r>
-        <w:rPr>
-          <w:sz w:val="24"/>
-          <w:szCs w:val="24"/>
-        </w:rPr>
-        <w:t>computo</w:t>
-      </w:r>
-      <w:proofErr w:type="spellEnd"/>
-      <w:r>
-        <w:rPr>
-          <w:sz w:val="24"/>
-          <w:szCs w:val="24"/>
-        </w:rPr>
-        <w:t>, lenguaje y utilerías especiales usadas</w:t>
+        <w:t>Equipo de computo, lenguaje y utilerías especiales usadas</w:t>
       </w:r>
     </w:p>
     <w:p>
@@ -3724,38 +2931,7 @@
           <w:szCs w:val="24"/>
         </w:rPr>
         <w:tab/>
-      </w:r>
-      <w:proofErr w:type="spellStart"/>
-      <w:r>
-        <w:rPr>
-          <w:sz w:val="24"/>
-          <w:szCs w:val="24"/>
-        </w:rPr>
-        <w:t>Descripcion</w:t>
-      </w:r>
-      <w:proofErr w:type="spellEnd"/>
-      <w:r>
-        <w:rPr>
-          <w:sz w:val="24"/>
-          <w:szCs w:val="24"/>
-        </w:rPr>
-        <w:t xml:space="preserve"> detallada del proceso de </w:t>
-      </w:r>
-      <w:proofErr w:type="spellStart"/>
-      <w:r>
-        <w:rPr>
-          <w:sz w:val="24"/>
-          <w:szCs w:val="24"/>
-        </w:rPr>
-        <w:t>Administracion</w:t>
-      </w:r>
-      <w:proofErr w:type="spellEnd"/>
-      <w:r>
-        <w:rPr>
-          <w:sz w:val="24"/>
-          <w:szCs w:val="24"/>
-        </w:rPr>
-        <w:t xml:space="preserve"> de memoria</w:t>
+        <w:t>Descripcion detallada del proceso de Administracion de memoria</w:t>
       </w:r>
     </w:p>
     <w:p>
@@ -3778,22 +2954,7 @@
           <w:szCs w:val="24"/>
         </w:rPr>
         <w:tab/>
-      </w:r>
-      <w:proofErr w:type="spellStart"/>
-      <w:r>
-        <w:rPr>
-          <w:sz w:val="24"/>
-          <w:szCs w:val="24"/>
-        </w:rPr>
-        <w:t>Estructguras</w:t>
-      </w:r>
-      <w:proofErr w:type="spellEnd"/>
-      <w:r>
-        <w:rPr>
-          <w:sz w:val="24"/>
-          <w:szCs w:val="24"/>
-        </w:rPr>
-        <w:t xml:space="preserve"> y mapeo de virtuales a reales</w:t>
+        <w:t>Estructguras y mapeo de virtuales a reales</w:t>
       </w:r>
     </w:p>
     <w:p>
@@ -3834,21 +2995,12 @@
           <w:szCs w:val="24"/>
         </w:rPr>
       </w:pPr>
-      <w:proofErr w:type="spellStart"/>
-      <w:r>
-        <w:rPr>
-          <w:sz w:val="24"/>
-          <w:szCs w:val="24"/>
-        </w:rPr>
-        <w:t>Listaods</w:t>
-      </w:r>
-      <w:proofErr w:type="spellEnd"/>
-      <w:r>
-        <w:rPr>
-          <w:sz w:val="24"/>
-          <w:szCs w:val="24"/>
-        </w:rPr>
-        <w:t xml:space="preserve"> documentados del proyecto</w:t>
+      <w:r>
+        <w:rPr>
+          <w:sz w:val="24"/>
+          <w:szCs w:val="24"/>
+        </w:rPr>
+        <w:t>Listaods documentados del proyecto</w:t>
       </w:r>
     </w:p>
     <w:p>
@@ -3878,23 +3030,7 @@
           <w:sz w:val="24"/>
           <w:szCs w:val="24"/>
         </w:rPr>
-        <w:t xml:space="preserve"> “Quick </w:t>
-      </w:r>
-      <w:proofErr w:type="spellStart"/>
-      <w:r>
-        <w:rPr>
-          <w:sz w:val="24"/>
-          <w:szCs w:val="24"/>
-        </w:rPr>
-        <w:t>reference</w:t>
-      </w:r>
-      <w:proofErr w:type="spellEnd"/>
-      <w:r>
-        <w:rPr>
-          <w:sz w:val="24"/>
-          <w:szCs w:val="24"/>
-        </w:rPr>
-        <w:t xml:space="preserve"> Manual para programadores”</w:t>
+        <w:t xml:space="preserve"> “Quick reference Manual para programadores”</w:t>
       </w:r>
     </w:p>
     <w:p>

</xml_diff>